<commit_message>
Lab 2 Part 1 finished.
</commit_message>
<xml_diff>
--- a/Lab2.docx
+++ b/Lab2.docx
@@ -70,8 +70,6 @@
         </w:rPr>
         <w:t xml:space="preserve">Hypothesis: The time will increase linearly as a function of NUMTASKS, due </w:t>
       </w:r>
-      <w:bookmarkStart w:id="0" w:name="_GoBack"/>
-      <w:bookmarkEnd w:id="0"/>
     </w:p>
     <w:p>
       <w:pPr>
@@ -1235,17 +1233,769 @@
     <w:p>
       <w:pPr>
         <w:pStyle w:val="Heading2"/>
+        <w:rPr>
+          <w:lang w:val="en-US"/>
+        </w:rPr>
       </w:pPr>
       <w:r>
+        <w:rPr>
+          <w:lang w:val="en-US"/>
+        </w:rPr>
         <w:t>Event latency</w:t>
       </w:r>
     </w:p>
     <w:p>
+      <w:pPr>
+        <w:rPr>
+          <w:lang w:val="en-US"/>
+        </w:rPr>
+      </w:pPr>
       <w:r>
+        <w:rPr>
+          <w:lang w:val="en-US"/>
+        </w:rPr>
         <w:t>5.</w:t>
       </w:r>
+      <w:r>
+        <w:rPr>
+          <w:lang w:val="en-US"/>
+        </w:rPr>
+        <w:t xml:space="preserve"> </w:t>
+      </w:r>
     </w:p>
-    <w:p/>
+    <w:p>
+      <w:pPr>
+        <w:rPr>
+          <w:lang w:val="en-US"/>
+        </w:rPr>
+      </w:pPr>
+      <w:r>
+        <w:rPr>
+          <w:lang w:val="en-US"/>
+        </w:rPr>
+        <w:t>This data was produced use a script that measured over 11 events the delay between the intr_num rising edge and the “green” rising edge. The CountDelay was removed and only the Green task was registered.</w:t>
+      </w:r>
+    </w:p>
+    <w:tbl>
+      <w:tblPr>
+        <w:tblW w:w="4248" w:type="dxa"/>
+        <w:tblCellMar>
+          <w:left w:w="70" w:type="dxa"/>
+          <w:right w:w="70" w:type="dxa"/>
+        </w:tblCellMar>
+        <w:tblLook w:val="04A0" w:firstRow="1" w:lastRow="0" w:firstColumn="1" w:lastColumn="0" w:noHBand="0" w:noVBand="1"/>
+      </w:tblPr>
+      <w:tblGrid>
+        <w:gridCol w:w="1360"/>
+        <w:gridCol w:w="1200"/>
+        <w:gridCol w:w="1688"/>
+      </w:tblGrid>
+      <w:tr>
+        <w:trPr>
+          <w:trHeight w:val="300"/>
+        </w:trPr>
+        <w:tc>
+          <w:tcPr>
+            <w:tcW w:w="1360" w:type="dxa"/>
+            <w:tcBorders>
+              <w:top w:val="single" w:sz="4" w:space="0" w:color="8EA9DB"/>
+              <w:left w:val="single" w:sz="4" w:space="0" w:color="8EA9DB"/>
+              <w:bottom w:val="single" w:sz="4" w:space="0" w:color="8EA9DB"/>
+              <w:right w:val="nil"/>
+            </w:tcBorders>
+            <w:shd w:val="clear" w:color="4472C4" w:fill="4472C4"/>
+            <w:noWrap/>
+            <w:vAlign w:val="bottom"/>
+            <w:hideMark/>
+          </w:tcPr>
+          <w:p>
+            <w:pPr>
+              <w:spacing w:after="0" w:line="240" w:lineRule="auto"/>
+              <w:rPr>
+                <w:rFonts w:ascii="Calibri" w:eastAsia="Times New Roman" w:hAnsi="Calibri" w:cs="Calibri"/>
+                <w:b/>
+                <w:bCs/>
+                <w:color w:val="FFFFFF"/>
+              </w:rPr>
+            </w:pPr>
+            <w:r>
+              <w:rPr>
+                <w:rFonts w:ascii="Calibri" w:eastAsia="Times New Roman" w:hAnsi="Calibri" w:cs="Calibri"/>
+                <w:b/>
+                <w:bCs/>
+                <w:color w:val="FFFFFF"/>
+              </w:rPr>
+              <w:t>PRIORITY</w:t>
+            </w:r>
+          </w:p>
+        </w:tc>
+        <w:tc>
+          <w:tcPr>
+            <w:tcW w:w="1200" w:type="dxa"/>
+            <w:tcBorders>
+              <w:top w:val="single" w:sz="4" w:space="0" w:color="8EA9DB"/>
+              <w:left w:val="nil"/>
+              <w:bottom w:val="single" w:sz="4" w:space="0" w:color="8EA9DB"/>
+              <w:right w:val="nil"/>
+            </w:tcBorders>
+            <w:shd w:val="clear" w:color="4472C4" w:fill="4472C4"/>
+            <w:noWrap/>
+            <w:vAlign w:val="bottom"/>
+            <w:hideMark/>
+          </w:tcPr>
+          <w:p>
+            <w:pPr>
+              <w:spacing w:after="0" w:line="240" w:lineRule="auto"/>
+              <w:rPr>
+                <w:rFonts w:ascii="Calibri" w:eastAsia="Times New Roman" w:hAnsi="Calibri" w:cs="Calibri"/>
+                <w:b/>
+                <w:bCs/>
+                <w:color w:val="FFFFFF"/>
+              </w:rPr>
+            </w:pPr>
+            <w:r>
+              <w:rPr>
+                <w:rFonts w:ascii="Calibri" w:eastAsia="Times New Roman" w:hAnsi="Calibri" w:cs="Calibri"/>
+                <w:b/>
+                <w:bCs/>
+                <w:color w:val="FFFFFF"/>
+              </w:rPr>
+              <w:t>Time (us)</w:t>
+            </w:r>
+          </w:p>
+        </w:tc>
+        <w:tc>
+          <w:tcPr>
+            <w:tcW w:w="1688" w:type="dxa"/>
+            <w:tcBorders>
+              <w:top w:val="single" w:sz="4" w:space="0" w:color="8EA9DB"/>
+              <w:left w:val="nil"/>
+              <w:bottom w:val="single" w:sz="4" w:space="0" w:color="8EA9DB"/>
+              <w:right w:val="single" w:sz="4" w:space="0" w:color="8EA9DB"/>
+            </w:tcBorders>
+            <w:shd w:val="clear" w:color="4472C4" w:fill="4472C4"/>
+            <w:noWrap/>
+            <w:vAlign w:val="bottom"/>
+            <w:hideMark/>
+          </w:tcPr>
+          <w:p>
+            <w:pPr>
+              <w:spacing w:after="0" w:line="240" w:lineRule="auto"/>
+              <w:rPr>
+                <w:rFonts w:ascii="Calibri" w:eastAsia="Times New Roman" w:hAnsi="Calibri" w:cs="Calibri"/>
+                <w:b/>
+                <w:bCs/>
+                <w:color w:val="FFFFFF"/>
+              </w:rPr>
+            </w:pPr>
+            <w:r>
+              <w:rPr>
+                <w:rFonts w:ascii="Calibri" w:eastAsia="Times New Roman" w:hAnsi="Calibri" w:cs="Calibri"/>
+                <w:b/>
+                <w:bCs/>
+                <w:color w:val="FFFFFF"/>
+              </w:rPr>
+              <w:t>Time (us) Lower</w:t>
+            </w:r>
+          </w:p>
+        </w:tc>
+      </w:tr>
+      <w:tr>
+        <w:trPr>
+          <w:trHeight w:val="300"/>
+        </w:trPr>
+        <w:tc>
+          <w:tcPr>
+            <w:tcW w:w="1360" w:type="dxa"/>
+            <w:tcBorders>
+              <w:top w:val="single" w:sz="4" w:space="0" w:color="8EA9DB"/>
+              <w:left w:val="single" w:sz="4" w:space="0" w:color="8EA9DB"/>
+              <w:bottom w:val="single" w:sz="4" w:space="0" w:color="8EA9DB"/>
+              <w:right w:val="nil"/>
+            </w:tcBorders>
+            <w:shd w:val="clear" w:color="D9E1F2" w:fill="D9E1F2"/>
+            <w:noWrap/>
+            <w:vAlign w:val="bottom"/>
+            <w:hideMark/>
+          </w:tcPr>
+          <w:p>
+            <w:pPr>
+              <w:spacing w:after="0" w:line="240" w:lineRule="auto"/>
+              <w:jc w:val="right"/>
+              <w:rPr>
+                <w:rFonts w:ascii="Calibri" w:eastAsia="Times New Roman" w:hAnsi="Calibri" w:cs="Calibri"/>
+                <w:color w:val="000000"/>
+              </w:rPr>
+            </w:pPr>
+            <w:r>
+              <w:rPr>
+                <w:rFonts w:ascii="Calibri" w:eastAsia="Times New Roman" w:hAnsi="Calibri" w:cs="Calibri"/>
+                <w:color w:val="000000"/>
+              </w:rPr>
+              <w:t>0</w:t>
+            </w:r>
+          </w:p>
+        </w:tc>
+        <w:tc>
+          <w:tcPr>
+            <w:tcW w:w="1200" w:type="dxa"/>
+            <w:tcBorders>
+              <w:top w:val="single" w:sz="4" w:space="0" w:color="8EA9DB"/>
+              <w:left w:val="nil"/>
+              <w:bottom w:val="single" w:sz="4" w:space="0" w:color="8EA9DB"/>
+              <w:right w:val="nil"/>
+            </w:tcBorders>
+            <w:shd w:val="clear" w:color="D9E1F2" w:fill="D9E1F2"/>
+            <w:noWrap/>
+            <w:vAlign w:val="bottom"/>
+            <w:hideMark/>
+          </w:tcPr>
+          <w:p>
+            <w:pPr>
+              <w:spacing w:after="0" w:line="240" w:lineRule="auto"/>
+              <w:jc w:val="right"/>
+              <w:rPr>
+                <w:rFonts w:ascii="Calibri" w:eastAsia="Times New Roman" w:hAnsi="Calibri" w:cs="Calibri"/>
+                <w:color w:val="000000"/>
+              </w:rPr>
+            </w:pPr>
+            <w:r>
+              <w:rPr>
+                <w:rFonts w:ascii="Calibri" w:eastAsia="Times New Roman" w:hAnsi="Calibri" w:cs="Calibri"/>
+                <w:color w:val="000000"/>
+              </w:rPr>
+              <w:t>261</w:t>
+            </w:r>
+          </w:p>
+        </w:tc>
+        <w:tc>
+          <w:tcPr>
+            <w:tcW w:w="1688" w:type="dxa"/>
+            <w:tcBorders>
+              <w:top w:val="single" w:sz="4" w:space="0" w:color="8EA9DB"/>
+              <w:left w:val="nil"/>
+              <w:bottom w:val="single" w:sz="4" w:space="0" w:color="8EA9DB"/>
+              <w:right w:val="single" w:sz="4" w:space="0" w:color="8EA9DB"/>
+            </w:tcBorders>
+            <w:shd w:val="clear" w:color="D9E1F2" w:fill="D9E1F2"/>
+            <w:noWrap/>
+            <w:vAlign w:val="bottom"/>
+            <w:hideMark/>
+          </w:tcPr>
+          <w:p>
+            <w:pPr>
+              <w:spacing w:after="0" w:line="240" w:lineRule="auto"/>
+              <w:jc w:val="right"/>
+              <w:rPr>
+                <w:rFonts w:ascii="Calibri" w:eastAsia="Times New Roman" w:hAnsi="Calibri" w:cs="Calibri"/>
+                <w:color w:val="000000"/>
+              </w:rPr>
+            </w:pPr>
+            <w:r>
+              <w:rPr>
+                <w:rFonts w:ascii="Calibri" w:eastAsia="Times New Roman" w:hAnsi="Calibri" w:cs="Calibri"/>
+                <w:color w:val="000000"/>
+              </w:rPr>
+              <w:t>51</w:t>
+            </w:r>
+          </w:p>
+        </w:tc>
+      </w:tr>
+      <w:tr>
+        <w:trPr>
+          <w:trHeight w:val="300"/>
+        </w:trPr>
+        <w:tc>
+          <w:tcPr>
+            <w:tcW w:w="1360" w:type="dxa"/>
+            <w:tcBorders>
+              <w:top w:val="single" w:sz="4" w:space="0" w:color="8EA9DB"/>
+              <w:left w:val="single" w:sz="4" w:space="0" w:color="8EA9DB"/>
+              <w:bottom w:val="single" w:sz="4" w:space="0" w:color="8EA9DB"/>
+              <w:right w:val="nil"/>
+            </w:tcBorders>
+            <w:shd w:val="clear" w:color="auto" w:fill="auto"/>
+            <w:noWrap/>
+            <w:vAlign w:val="bottom"/>
+            <w:hideMark/>
+          </w:tcPr>
+          <w:p>
+            <w:pPr>
+              <w:spacing w:after="0" w:line="240" w:lineRule="auto"/>
+              <w:jc w:val="right"/>
+              <w:rPr>
+                <w:rFonts w:ascii="Calibri" w:eastAsia="Times New Roman" w:hAnsi="Calibri" w:cs="Calibri"/>
+                <w:color w:val="000000"/>
+              </w:rPr>
+            </w:pPr>
+            <w:r>
+              <w:rPr>
+                <w:rFonts w:ascii="Calibri" w:eastAsia="Times New Roman" w:hAnsi="Calibri" w:cs="Calibri"/>
+                <w:color w:val="000000"/>
+              </w:rPr>
+              <w:t>1</w:t>
+            </w:r>
+          </w:p>
+        </w:tc>
+        <w:tc>
+          <w:tcPr>
+            <w:tcW w:w="1200" w:type="dxa"/>
+            <w:tcBorders>
+              <w:top w:val="single" w:sz="4" w:space="0" w:color="8EA9DB"/>
+              <w:left w:val="nil"/>
+              <w:bottom w:val="single" w:sz="4" w:space="0" w:color="8EA9DB"/>
+              <w:right w:val="nil"/>
+            </w:tcBorders>
+            <w:shd w:val="clear" w:color="auto" w:fill="auto"/>
+            <w:noWrap/>
+            <w:vAlign w:val="bottom"/>
+            <w:hideMark/>
+          </w:tcPr>
+          <w:p>
+            <w:pPr>
+              <w:spacing w:after="0" w:line="240" w:lineRule="auto"/>
+              <w:jc w:val="right"/>
+              <w:rPr>
+                <w:rFonts w:ascii="Calibri" w:eastAsia="Times New Roman" w:hAnsi="Calibri" w:cs="Calibri"/>
+                <w:color w:val="000000"/>
+              </w:rPr>
+            </w:pPr>
+            <w:r>
+              <w:rPr>
+                <w:rFonts w:ascii="Calibri" w:eastAsia="Times New Roman" w:hAnsi="Calibri" w:cs="Calibri"/>
+                <w:color w:val="000000"/>
+              </w:rPr>
+              <w:t>224</w:t>
+            </w:r>
+          </w:p>
+        </w:tc>
+        <w:tc>
+          <w:tcPr>
+            <w:tcW w:w="1688" w:type="dxa"/>
+            <w:tcBorders>
+              <w:top w:val="single" w:sz="4" w:space="0" w:color="8EA9DB"/>
+              <w:left w:val="nil"/>
+              <w:bottom w:val="single" w:sz="4" w:space="0" w:color="8EA9DB"/>
+              <w:right w:val="single" w:sz="4" w:space="0" w:color="8EA9DB"/>
+            </w:tcBorders>
+            <w:shd w:val="clear" w:color="auto" w:fill="auto"/>
+            <w:noWrap/>
+            <w:vAlign w:val="bottom"/>
+            <w:hideMark/>
+          </w:tcPr>
+          <w:p>
+            <w:pPr>
+              <w:spacing w:after="0" w:line="240" w:lineRule="auto"/>
+              <w:jc w:val="right"/>
+              <w:rPr>
+                <w:rFonts w:ascii="Calibri" w:eastAsia="Times New Roman" w:hAnsi="Calibri" w:cs="Calibri"/>
+                <w:color w:val="000000"/>
+              </w:rPr>
+            </w:pPr>
+            <w:r>
+              <w:rPr>
+                <w:rFonts w:ascii="Calibri" w:eastAsia="Times New Roman" w:hAnsi="Calibri" w:cs="Calibri"/>
+                <w:color w:val="000000"/>
+              </w:rPr>
+              <w:t>51</w:t>
+            </w:r>
+          </w:p>
+        </w:tc>
+      </w:tr>
+      <w:tr>
+        <w:trPr>
+          <w:trHeight w:val="300"/>
+        </w:trPr>
+        <w:tc>
+          <w:tcPr>
+            <w:tcW w:w="1360" w:type="dxa"/>
+            <w:tcBorders>
+              <w:top w:val="single" w:sz="4" w:space="0" w:color="8EA9DB"/>
+              <w:left w:val="single" w:sz="4" w:space="0" w:color="8EA9DB"/>
+              <w:bottom w:val="single" w:sz="4" w:space="0" w:color="8EA9DB"/>
+              <w:right w:val="nil"/>
+            </w:tcBorders>
+            <w:shd w:val="clear" w:color="D9E1F2" w:fill="D9E1F2"/>
+            <w:noWrap/>
+            <w:vAlign w:val="bottom"/>
+            <w:hideMark/>
+          </w:tcPr>
+          <w:p>
+            <w:pPr>
+              <w:spacing w:after="0" w:line="240" w:lineRule="auto"/>
+              <w:jc w:val="right"/>
+              <w:rPr>
+                <w:rFonts w:ascii="Calibri" w:eastAsia="Times New Roman" w:hAnsi="Calibri" w:cs="Calibri"/>
+                <w:color w:val="000000"/>
+              </w:rPr>
+            </w:pPr>
+            <w:r>
+              <w:rPr>
+                <w:rFonts w:ascii="Calibri" w:eastAsia="Times New Roman" w:hAnsi="Calibri" w:cs="Calibri"/>
+                <w:color w:val="000000"/>
+              </w:rPr>
+              <w:t>2</w:t>
+            </w:r>
+          </w:p>
+        </w:tc>
+        <w:tc>
+          <w:tcPr>
+            <w:tcW w:w="1200" w:type="dxa"/>
+            <w:tcBorders>
+              <w:top w:val="single" w:sz="4" w:space="0" w:color="8EA9DB"/>
+              <w:left w:val="nil"/>
+              <w:bottom w:val="single" w:sz="4" w:space="0" w:color="8EA9DB"/>
+              <w:right w:val="nil"/>
+            </w:tcBorders>
+            <w:shd w:val="clear" w:color="D9E1F2" w:fill="D9E1F2"/>
+            <w:noWrap/>
+            <w:vAlign w:val="bottom"/>
+            <w:hideMark/>
+          </w:tcPr>
+          <w:p>
+            <w:pPr>
+              <w:spacing w:after="0" w:line="240" w:lineRule="auto"/>
+              <w:jc w:val="right"/>
+              <w:rPr>
+                <w:rFonts w:ascii="Calibri" w:eastAsia="Times New Roman" w:hAnsi="Calibri" w:cs="Calibri"/>
+                <w:color w:val="000000"/>
+              </w:rPr>
+            </w:pPr>
+            <w:r>
+              <w:rPr>
+                <w:rFonts w:ascii="Calibri" w:eastAsia="Times New Roman" w:hAnsi="Calibri" w:cs="Calibri"/>
+                <w:color w:val="000000"/>
+              </w:rPr>
+              <w:t>187</w:t>
+            </w:r>
+          </w:p>
+        </w:tc>
+        <w:tc>
+          <w:tcPr>
+            <w:tcW w:w="1688" w:type="dxa"/>
+            <w:tcBorders>
+              <w:top w:val="single" w:sz="4" w:space="0" w:color="8EA9DB"/>
+              <w:left w:val="nil"/>
+              <w:bottom w:val="single" w:sz="4" w:space="0" w:color="8EA9DB"/>
+              <w:right w:val="single" w:sz="4" w:space="0" w:color="8EA9DB"/>
+            </w:tcBorders>
+            <w:shd w:val="clear" w:color="D9E1F2" w:fill="D9E1F2"/>
+            <w:noWrap/>
+            <w:vAlign w:val="bottom"/>
+            <w:hideMark/>
+          </w:tcPr>
+          <w:p>
+            <w:pPr>
+              <w:spacing w:after="0" w:line="240" w:lineRule="auto"/>
+              <w:jc w:val="right"/>
+              <w:rPr>
+                <w:rFonts w:ascii="Calibri" w:eastAsia="Times New Roman" w:hAnsi="Calibri" w:cs="Calibri"/>
+                <w:color w:val="000000"/>
+              </w:rPr>
+            </w:pPr>
+            <w:r>
+              <w:rPr>
+                <w:rFonts w:ascii="Calibri" w:eastAsia="Times New Roman" w:hAnsi="Calibri" w:cs="Calibri"/>
+                <w:color w:val="000000"/>
+              </w:rPr>
+              <w:t>47</w:t>
+            </w:r>
+          </w:p>
+        </w:tc>
+      </w:tr>
+      <w:tr>
+        <w:trPr>
+          <w:trHeight w:val="300"/>
+        </w:trPr>
+        <w:tc>
+          <w:tcPr>
+            <w:tcW w:w="1360" w:type="dxa"/>
+            <w:tcBorders>
+              <w:top w:val="single" w:sz="4" w:space="0" w:color="8EA9DB"/>
+              <w:left w:val="single" w:sz="4" w:space="0" w:color="8EA9DB"/>
+              <w:bottom w:val="single" w:sz="4" w:space="0" w:color="8EA9DB"/>
+              <w:right w:val="nil"/>
+            </w:tcBorders>
+            <w:shd w:val="clear" w:color="auto" w:fill="auto"/>
+            <w:noWrap/>
+            <w:vAlign w:val="bottom"/>
+            <w:hideMark/>
+          </w:tcPr>
+          <w:p>
+            <w:pPr>
+              <w:spacing w:after="0" w:line="240" w:lineRule="auto"/>
+              <w:jc w:val="right"/>
+              <w:rPr>
+                <w:rFonts w:ascii="Calibri" w:eastAsia="Times New Roman" w:hAnsi="Calibri" w:cs="Calibri"/>
+                <w:color w:val="000000"/>
+              </w:rPr>
+            </w:pPr>
+            <w:r>
+              <w:rPr>
+                <w:rFonts w:ascii="Calibri" w:eastAsia="Times New Roman" w:hAnsi="Calibri" w:cs="Calibri"/>
+                <w:color w:val="000000"/>
+              </w:rPr>
+              <w:t>3</w:t>
+            </w:r>
+          </w:p>
+        </w:tc>
+        <w:tc>
+          <w:tcPr>
+            <w:tcW w:w="1200" w:type="dxa"/>
+            <w:tcBorders>
+              <w:top w:val="single" w:sz="4" w:space="0" w:color="8EA9DB"/>
+              <w:left w:val="nil"/>
+              <w:bottom w:val="single" w:sz="4" w:space="0" w:color="8EA9DB"/>
+              <w:right w:val="nil"/>
+            </w:tcBorders>
+            <w:shd w:val="clear" w:color="auto" w:fill="auto"/>
+            <w:noWrap/>
+            <w:vAlign w:val="bottom"/>
+            <w:hideMark/>
+          </w:tcPr>
+          <w:p>
+            <w:pPr>
+              <w:spacing w:after="0" w:line="240" w:lineRule="auto"/>
+              <w:jc w:val="right"/>
+              <w:rPr>
+                <w:rFonts w:ascii="Calibri" w:eastAsia="Times New Roman" w:hAnsi="Calibri" w:cs="Calibri"/>
+                <w:color w:val="000000"/>
+              </w:rPr>
+            </w:pPr>
+            <w:r>
+              <w:rPr>
+                <w:rFonts w:ascii="Calibri" w:eastAsia="Times New Roman" w:hAnsi="Calibri" w:cs="Calibri"/>
+                <w:color w:val="000000"/>
+              </w:rPr>
+              <w:t>149</w:t>
+            </w:r>
+          </w:p>
+        </w:tc>
+        <w:tc>
+          <w:tcPr>
+            <w:tcW w:w="1688" w:type="dxa"/>
+            <w:tcBorders>
+              <w:top w:val="single" w:sz="4" w:space="0" w:color="8EA9DB"/>
+              <w:left w:val="nil"/>
+              <w:bottom w:val="single" w:sz="4" w:space="0" w:color="8EA9DB"/>
+              <w:right w:val="single" w:sz="4" w:space="0" w:color="8EA9DB"/>
+            </w:tcBorders>
+            <w:shd w:val="clear" w:color="auto" w:fill="auto"/>
+            <w:noWrap/>
+            <w:vAlign w:val="bottom"/>
+            <w:hideMark/>
+          </w:tcPr>
+          <w:p>
+            <w:pPr>
+              <w:spacing w:after="0" w:line="240" w:lineRule="auto"/>
+              <w:jc w:val="right"/>
+              <w:rPr>
+                <w:rFonts w:ascii="Calibri" w:eastAsia="Times New Roman" w:hAnsi="Calibri" w:cs="Calibri"/>
+                <w:color w:val="000000"/>
+              </w:rPr>
+            </w:pPr>
+            <w:r>
+              <w:rPr>
+                <w:rFonts w:ascii="Calibri" w:eastAsia="Times New Roman" w:hAnsi="Calibri" w:cs="Calibri"/>
+                <w:color w:val="000000"/>
+              </w:rPr>
+              <w:t>51</w:t>
+            </w:r>
+          </w:p>
+        </w:tc>
+      </w:tr>
+      <w:tr>
+        <w:trPr>
+          <w:trHeight w:val="300"/>
+        </w:trPr>
+        <w:tc>
+          <w:tcPr>
+            <w:tcW w:w="1360" w:type="dxa"/>
+            <w:tcBorders>
+              <w:top w:val="single" w:sz="4" w:space="0" w:color="8EA9DB"/>
+              <w:left w:val="single" w:sz="4" w:space="0" w:color="8EA9DB"/>
+              <w:bottom w:val="single" w:sz="4" w:space="0" w:color="8EA9DB"/>
+              <w:right w:val="nil"/>
+            </w:tcBorders>
+            <w:shd w:val="clear" w:color="D9E1F2" w:fill="D9E1F2"/>
+            <w:noWrap/>
+            <w:vAlign w:val="bottom"/>
+            <w:hideMark/>
+          </w:tcPr>
+          <w:p>
+            <w:pPr>
+              <w:spacing w:after="0" w:line="240" w:lineRule="auto"/>
+              <w:jc w:val="right"/>
+              <w:rPr>
+                <w:rFonts w:ascii="Calibri" w:eastAsia="Times New Roman" w:hAnsi="Calibri" w:cs="Calibri"/>
+                <w:color w:val="000000"/>
+              </w:rPr>
+            </w:pPr>
+            <w:r>
+              <w:rPr>
+                <w:rFonts w:ascii="Calibri" w:eastAsia="Times New Roman" w:hAnsi="Calibri" w:cs="Calibri"/>
+                <w:color w:val="000000"/>
+              </w:rPr>
+              <w:t>4</w:t>
+            </w:r>
+          </w:p>
+        </w:tc>
+        <w:tc>
+          <w:tcPr>
+            <w:tcW w:w="1200" w:type="dxa"/>
+            <w:tcBorders>
+              <w:top w:val="single" w:sz="4" w:space="0" w:color="8EA9DB"/>
+              <w:left w:val="nil"/>
+              <w:bottom w:val="single" w:sz="4" w:space="0" w:color="8EA9DB"/>
+              <w:right w:val="nil"/>
+            </w:tcBorders>
+            <w:shd w:val="clear" w:color="D9E1F2" w:fill="D9E1F2"/>
+            <w:noWrap/>
+            <w:vAlign w:val="bottom"/>
+            <w:hideMark/>
+          </w:tcPr>
+          <w:p>
+            <w:pPr>
+              <w:spacing w:after="0" w:line="240" w:lineRule="auto"/>
+              <w:jc w:val="right"/>
+              <w:rPr>
+                <w:rFonts w:ascii="Calibri" w:eastAsia="Times New Roman" w:hAnsi="Calibri" w:cs="Calibri"/>
+                <w:color w:val="000000"/>
+              </w:rPr>
+            </w:pPr>
+            <w:r>
+              <w:rPr>
+                <w:rFonts w:ascii="Calibri" w:eastAsia="Times New Roman" w:hAnsi="Calibri" w:cs="Calibri"/>
+                <w:color w:val="000000"/>
+              </w:rPr>
+              <w:t>112</w:t>
+            </w:r>
+          </w:p>
+        </w:tc>
+        <w:tc>
+          <w:tcPr>
+            <w:tcW w:w="1688" w:type="dxa"/>
+            <w:tcBorders>
+              <w:top w:val="single" w:sz="4" w:space="0" w:color="8EA9DB"/>
+              <w:left w:val="nil"/>
+              <w:bottom w:val="single" w:sz="4" w:space="0" w:color="8EA9DB"/>
+              <w:right w:val="single" w:sz="4" w:space="0" w:color="8EA9DB"/>
+            </w:tcBorders>
+            <w:shd w:val="clear" w:color="D9E1F2" w:fill="D9E1F2"/>
+            <w:noWrap/>
+            <w:vAlign w:val="bottom"/>
+            <w:hideMark/>
+          </w:tcPr>
+          <w:p>
+            <w:pPr>
+              <w:spacing w:after="0" w:line="240" w:lineRule="auto"/>
+              <w:jc w:val="right"/>
+              <w:rPr>
+                <w:rFonts w:ascii="Calibri" w:eastAsia="Times New Roman" w:hAnsi="Calibri" w:cs="Calibri"/>
+                <w:color w:val="000000"/>
+              </w:rPr>
+            </w:pPr>
+            <w:r>
+              <w:rPr>
+                <w:rFonts w:ascii="Calibri" w:eastAsia="Times New Roman" w:hAnsi="Calibri" w:cs="Calibri"/>
+                <w:color w:val="000000"/>
+              </w:rPr>
+              <w:t>47</w:t>
+            </w:r>
+          </w:p>
+        </w:tc>
+      </w:tr>
+    </w:tbl>
+    <w:p>
+      <w:pPr>
+        <w:rPr>
+          <w:lang w:val="en-US"/>
+        </w:rPr>
+      </w:pPr>
+    </w:p>
+    <w:p>
+      <w:pPr>
+        <w:rPr>
+          <w:lang w:val="en-US"/>
+        </w:rPr>
+      </w:pPr>
+      <w:r>
+        <w:rPr>
+          <w:noProof/>
+        </w:rPr>
+        <w:drawing>
+          <wp:inline distT="0" distB="0" distL="0" distR="0" wp14:anchorId="255884E8" wp14:editId="2FAF5B85">
+            <wp:extent cx="4572000" cy="2743200"/>
+            <wp:effectExtent l="0" t="0" r="0" b="0"/>
+            <wp:docPr id="1" name="Chart 1">
+              <a:extLst xmlns:a="http://schemas.openxmlformats.org/drawingml/2006/main">
+                <a:ext uri="{FF2B5EF4-FFF2-40B4-BE49-F238E27FC236}">
+                  <a16:creationId xmlns:a16="http://schemas.microsoft.com/office/drawing/2014/main" id="{193D0087-FD34-4928-A138-E063961926EC}"/>
+                </a:ext>
+              </a:extLst>
+            </wp:docPr>
+            <wp:cNvGraphicFramePr/>
+            <a:graphic xmlns:a="http://schemas.openxmlformats.org/drawingml/2006/main">
+              <a:graphicData uri="http://schemas.openxmlformats.org/drawingml/2006/chart">
+                <c:chart xmlns:c="http://schemas.openxmlformats.org/drawingml/2006/chart" xmlns:r="http://schemas.openxmlformats.org/officeDocument/2006/relationships" r:id="rId8"/>
+              </a:graphicData>
+            </a:graphic>
+          </wp:inline>
+        </w:drawing>
+      </w:r>
+    </w:p>
+    <w:p>
+      <w:pPr>
+        <w:rPr>
+          <w:lang w:val="en-US"/>
+        </w:rPr>
+      </w:pPr>
+      <w:r>
+        <w:rPr>
+          <w:lang w:val="en-US"/>
+        </w:rPr>
+        <w:t>An “empty” interrupt handler takes 250 us, this was measured in the same way as for question one, but one task was registered.</w:t>
+      </w:r>
+      <w:r>
+        <w:rPr>
+          <w:lang w:val="en-US"/>
+        </w:rPr>
+        <w:t xml:space="preserve"> </w:t>
+      </w:r>
+      <w:r>
+        <w:rPr>
+          <w:lang w:val="en-US"/>
+        </w:rPr>
+        <w:t>The ISR with one Task activation was measured to take 297</w:t>
+      </w:r>
+      <w:r>
+        <w:rPr>
+          <w:lang w:val="en-US"/>
+        </w:rPr>
+        <w:t xml:space="preserve"> or 301</w:t>
+      </w:r>
+      <w:r>
+        <w:rPr>
+          <w:lang w:val="en-US"/>
+        </w:rPr>
+        <w:t xml:space="preserve"> us.</w:t>
+      </w:r>
+    </w:p>
+    <w:p>
+      <w:pPr>
+        <w:rPr>
+          <w:lang w:val="en-US"/>
+        </w:rPr>
+      </w:pPr>
+      <w:r>
+        <w:rPr>
+          <w:lang w:val="en-US"/>
+        </w:rPr>
+        <w:t>6.</w:t>
+      </w:r>
+      <w:bookmarkStart w:id="0" w:name="_GoBack"/>
+      <w:bookmarkEnd w:id="0"/>
+    </w:p>
     <w:sectPr>
       <w:pgSz w:w="11906" w:h="16838"/>
       <w:pgMar w:top="1417" w:right="1417" w:bottom="1417" w:left="1417" w:header="708" w:footer="708" w:gutter="0"/>
@@ -2540,7 +3290,583 @@
 </c:chartSpace>
 </file>
 
+<file path=word/charts/chart2.xml><?xml version="1.0" encoding="utf-8"?>
+<c:chartSpace xmlns:c="http://schemas.openxmlformats.org/drawingml/2006/chart" xmlns:a="http://schemas.openxmlformats.org/drawingml/2006/main" xmlns:r="http://schemas.openxmlformats.org/officeDocument/2006/relationships" xmlns:c16r2="http://schemas.microsoft.com/office/drawing/2015/06/chart">
+  <c:date1904 val="0"/>
+  <c:lang val="en-US"/>
+  <c:roundedCorners val="0"/>
+  <mc:AlternateContent xmlns:mc="http://schemas.openxmlformats.org/markup-compatibility/2006">
+    <mc:Choice xmlns:c14="http://schemas.microsoft.com/office/drawing/2007/8/2/chart" Requires="c14">
+      <c14:style val="102"/>
+    </mc:Choice>
+    <mc:Fallback>
+      <c:style val="2"/>
+    </mc:Fallback>
+  </mc:AlternateContent>
+  <c:chart>
+    <c:title>
+      <c:tx>
+        <c:rich>
+          <a:bodyPr rot="0" spcFirstLastPara="1" vertOverflow="ellipsis" vert="horz" wrap="square" anchor="ctr" anchorCtr="1"/>
+          <a:lstStyle/>
+          <a:p>
+            <a:pPr>
+              <a:defRPr sz="1400" b="0" i="0" u="none" strike="noStrike" kern="1200" spc="0" baseline="0">
+                <a:solidFill>
+                  <a:schemeClr val="tx1">
+                    <a:lumMod val="65000"/>
+                    <a:lumOff val="35000"/>
+                  </a:schemeClr>
+                </a:solidFill>
+                <a:latin typeface="+mn-lt"/>
+                <a:ea typeface="+mn-ea"/>
+                <a:cs typeface="+mn-cs"/>
+              </a:defRPr>
+            </a:pPr>
+            <a:r>
+              <a:rPr lang="nl-NL" sz="1800" b="0" i="0" baseline="0">
+                <a:effectLst/>
+              </a:rPr>
+              <a:t>The relation between PRIORITY and the event delay.</a:t>
+            </a:r>
+            <a:endParaRPr lang="nl-NL">
+              <a:effectLst/>
+            </a:endParaRPr>
+          </a:p>
+        </c:rich>
+      </c:tx>
+      <c:overlay val="0"/>
+      <c:spPr>
+        <a:noFill/>
+        <a:ln>
+          <a:noFill/>
+        </a:ln>
+        <a:effectLst/>
+      </c:spPr>
+      <c:txPr>
+        <a:bodyPr rot="0" spcFirstLastPara="1" vertOverflow="ellipsis" vert="horz" wrap="square" anchor="ctr" anchorCtr="1"/>
+        <a:lstStyle/>
+        <a:p>
+          <a:pPr>
+            <a:defRPr sz="1400" b="0" i="0" u="none" strike="noStrike" kern="1200" spc="0" baseline="0">
+              <a:solidFill>
+                <a:schemeClr val="tx1">
+                  <a:lumMod val="65000"/>
+                  <a:lumOff val="35000"/>
+                </a:schemeClr>
+              </a:solidFill>
+              <a:latin typeface="+mn-lt"/>
+              <a:ea typeface="+mn-ea"/>
+              <a:cs typeface="+mn-cs"/>
+            </a:defRPr>
+          </a:pPr>
+          <a:endParaRPr lang="nl-NL"/>
+        </a:p>
+      </c:txPr>
+    </c:title>
+    <c:autoTitleDeleted val="0"/>
+    <c:plotArea>
+      <c:layout/>
+      <c:scatterChart>
+        <c:scatterStyle val="lineMarker"/>
+        <c:varyColors val="0"/>
+        <c:ser>
+          <c:idx val="0"/>
+          <c:order val="0"/>
+          <c:tx>
+            <c:strRef>
+              <c:f>Sheet1!$B$23</c:f>
+              <c:strCache>
+                <c:ptCount val="1"/>
+                <c:pt idx="0">
+                  <c:v>Time (us)</c:v>
+                </c:pt>
+              </c:strCache>
+            </c:strRef>
+          </c:tx>
+          <c:spPr>
+            <a:ln w="25400" cap="rnd">
+              <a:noFill/>
+              <a:round/>
+            </a:ln>
+            <a:effectLst/>
+          </c:spPr>
+          <c:marker>
+            <c:symbol val="circle"/>
+            <c:size val="5"/>
+            <c:spPr>
+              <a:solidFill>
+                <a:schemeClr val="accent1"/>
+              </a:solidFill>
+              <a:ln w="9525">
+                <a:solidFill>
+                  <a:schemeClr val="accent1"/>
+                </a:solidFill>
+              </a:ln>
+              <a:effectLst/>
+            </c:spPr>
+          </c:marker>
+          <c:xVal>
+            <c:numRef>
+              <c:f>Sheet1!$A$24:$A$28</c:f>
+              <c:numCache>
+                <c:formatCode>General</c:formatCode>
+                <c:ptCount val="5"/>
+                <c:pt idx="0">
+                  <c:v>0</c:v>
+                </c:pt>
+                <c:pt idx="1">
+                  <c:v>1</c:v>
+                </c:pt>
+                <c:pt idx="2">
+                  <c:v>2</c:v>
+                </c:pt>
+                <c:pt idx="3">
+                  <c:v>3</c:v>
+                </c:pt>
+                <c:pt idx="4">
+                  <c:v>4</c:v>
+                </c:pt>
+              </c:numCache>
+            </c:numRef>
+          </c:xVal>
+          <c:yVal>
+            <c:numRef>
+              <c:f>Sheet1!$B$24:$B$28</c:f>
+              <c:numCache>
+                <c:formatCode>General</c:formatCode>
+                <c:ptCount val="5"/>
+                <c:pt idx="0">
+                  <c:v>261</c:v>
+                </c:pt>
+                <c:pt idx="1">
+                  <c:v>224</c:v>
+                </c:pt>
+                <c:pt idx="2">
+                  <c:v>187</c:v>
+                </c:pt>
+                <c:pt idx="3">
+                  <c:v>149</c:v>
+                </c:pt>
+                <c:pt idx="4">
+                  <c:v>112</c:v>
+                </c:pt>
+              </c:numCache>
+            </c:numRef>
+          </c:yVal>
+          <c:smooth val="0"/>
+          <c:extLst>
+            <c:ext xmlns:c16="http://schemas.microsoft.com/office/drawing/2014/chart" uri="{C3380CC4-5D6E-409C-BE32-E72D297353CC}">
+              <c16:uniqueId val="{00000000-8EA8-4D14-A26A-0003CFC80C54}"/>
+            </c:ext>
+          </c:extLst>
+        </c:ser>
+        <c:ser>
+          <c:idx val="1"/>
+          <c:order val="1"/>
+          <c:tx>
+            <c:strRef>
+              <c:f>Sheet1!$C$23</c:f>
+              <c:strCache>
+                <c:ptCount val="1"/>
+                <c:pt idx="0">
+                  <c:v>Time (us) Lower</c:v>
+                </c:pt>
+              </c:strCache>
+            </c:strRef>
+          </c:tx>
+          <c:spPr>
+            <a:ln w="25400" cap="rnd">
+              <a:noFill/>
+              <a:round/>
+            </a:ln>
+            <a:effectLst/>
+          </c:spPr>
+          <c:marker>
+            <c:symbol val="circle"/>
+            <c:size val="5"/>
+            <c:spPr>
+              <a:solidFill>
+                <a:schemeClr val="accent2"/>
+              </a:solidFill>
+              <a:ln w="9525">
+                <a:solidFill>
+                  <a:schemeClr val="accent2"/>
+                </a:solidFill>
+              </a:ln>
+              <a:effectLst/>
+            </c:spPr>
+          </c:marker>
+          <c:xVal>
+            <c:numRef>
+              <c:f>Sheet1!$A$24:$A$28</c:f>
+              <c:numCache>
+                <c:formatCode>General</c:formatCode>
+                <c:ptCount val="5"/>
+                <c:pt idx="0">
+                  <c:v>0</c:v>
+                </c:pt>
+                <c:pt idx="1">
+                  <c:v>1</c:v>
+                </c:pt>
+                <c:pt idx="2">
+                  <c:v>2</c:v>
+                </c:pt>
+                <c:pt idx="3">
+                  <c:v>3</c:v>
+                </c:pt>
+                <c:pt idx="4">
+                  <c:v>4</c:v>
+                </c:pt>
+              </c:numCache>
+            </c:numRef>
+          </c:xVal>
+          <c:yVal>
+            <c:numRef>
+              <c:f>Sheet1!$C$24:$C$28</c:f>
+              <c:numCache>
+                <c:formatCode>General</c:formatCode>
+                <c:ptCount val="5"/>
+                <c:pt idx="0">
+                  <c:v>51</c:v>
+                </c:pt>
+                <c:pt idx="1">
+                  <c:v>51</c:v>
+                </c:pt>
+                <c:pt idx="2">
+                  <c:v>47</c:v>
+                </c:pt>
+                <c:pt idx="3">
+                  <c:v>51</c:v>
+                </c:pt>
+                <c:pt idx="4">
+                  <c:v>47</c:v>
+                </c:pt>
+              </c:numCache>
+            </c:numRef>
+          </c:yVal>
+          <c:smooth val="0"/>
+          <c:extLst>
+            <c:ext xmlns:c16="http://schemas.microsoft.com/office/drawing/2014/chart" uri="{C3380CC4-5D6E-409C-BE32-E72D297353CC}">
+              <c16:uniqueId val="{00000001-8EA8-4D14-A26A-0003CFC80C54}"/>
+            </c:ext>
+          </c:extLst>
+        </c:ser>
+        <c:dLbls>
+          <c:showLegendKey val="0"/>
+          <c:showVal val="0"/>
+          <c:showCatName val="0"/>
+          <c:showSerName val="0"/>
+          <c:showPercent val="0"/>
+          <c:showBubbleSize val="0"/>
+        </c:dLbls>
+        <c:axId val="2062254928"/>
+        <c:axId val="275388896"/>
+      </c:scatterChart>
+      <c:valAx>
+        <c:axId val="2062254928"/>
+        <c:scaling>
+          <c:orientation val="minMax"/>
+        </c:scaling>
+        <c:delete val="0"/>
+        <c:axPos val="b"/>
+        <c:title>
+          <c:tx>
+            <c:rich>
+              <a:bodyPr rot="0" spcFirstLastPara="1" vertOverflow="ellipsis" vert="horz" wrap="square" anchor="ctr" anchorCtr="1"/>
+              <a:lstStyle/>
+              <a:p>
+                <a:pPr>
+                  <a:defRPr sz="1000" b="0" i="0" u="none" strike="noStrike" kern="1200" baseline="0">
+                    <a:solidFill>
+                      <a:schemeClr val="tx1">
+                        <a:lumMod val="65000"/>
+                        <a:lumOff val="35000"/>
+                      </a:schemeClr>
+                    </a:solidFill>
+                    <a:latin typeface="+mn-lt"/>
+                    <a:ea typeface="+mn-ea"/>
+                    <a:cs typeface="+mn-cs"/>
+                  </a:defRPr>
+                </a:pPr>
+                <a:r>
+                  <a:rPr lang="nl-NL"/>
+                  <a:t>PRIORITY</a:t>
+                </a:r>
+              </a:p>
+            </c:rich>
+          </c:tx>
+          <c:overlay val="0"/>
+          <c:spPr>
+            <a:noFill/>
+            <a:ln>
+              <a:noFill/>
+            </a:ln>
+            <a:effectLst/>
+          </c:spPr>
+          <c:txPr>
+            <a:bodyPr rot="0" spcFirstLastPara="1" vertOverflow="ellipsis" vert="horz" wrap="square" anchor="ctr" anchorCtr="1"/>
+            <a:lstStyle/>
+            <a:p>
+              <a:pPr>
+                <a:defRPr sz="1000" b="0" i="0" u="none" strike="noStrike" kern="1200" baseline="0">
+                  <a:solidFill>
+                    <a:schemeClr val="tx1">
+                      <a:lumMod val="65000"/>
+                      <a:lumOff val="35000"/>
+                    </a:schemeClr>
+                  </a:solidFill>
+                  <a:latin typeface="+mn-lt"/>
+                  <a:ea typeface="+mn-ea"/>
+                  <a:cs typeface="+mn-cs"/>
+                </a:defRPr>
+              </a:pPr>
+              <a:endParaRPr lang="nl-NL"/>
+            </a:p>
+          </c:txPr>
+        </c:title>
+        <c:numFmt formatCode="General" sourceLinked="1"/>
+        <c:majorTickMark val="none"/>
+        <c:minorTickMark val="none"/>
+        <c:tickLblPos val="nextTo"/>
+        <c:spPr>
+          <a:noFill/>
+          <a:ln w="9525" cap="flat" cmpd="sng" algn="ctr">
+            <a:solidFill>
+              <a:schemeClr val="tx1">
+                <a:lumMod val="25000"/>
+                <a:lumOff val="75000"/>
+              </a:schemeClr>
+            </a:solidFill>
+            <a:round/>
+          </a:ln>
+          <a:effectLst/>
+        </c:spPr>
+        <c:txPr>
+          <a:bodyPr rot="-60000000" spcFirstLastPara="1" vertOverflow="ellipsis" vert="horz" wrap="square" anchor="ctr" anchorCtr="1"/>
+          <a:lstStyle/>
+          <a:p>
+            <a:pPr>
+              <a:defRPr sz="900" b="0" i="0" u="none" strike="noStrike" kern="1200" baseline="0">
+                <a:solidFill>
+                  <a:schemeClr val="tx1">
+                    <a:lumMod val="65000"/>
+                    <a:lumOff val="35000"/>
+                  </a:schemeClr>
+                </a:solidFill>
+                <a:latin typeface="+mn-lt"/>
+                <a:ea typeface="+mn-ea"/>
+                <a:cs typeface="+mn-cs"/>
+              </a:defRPr>
+            </a:pPr>
+            <a:endParaRPr lang="nl-NL"/>
+          </a:p>
+        </c:txPr>
+        <c:crossAx val="275388896"/>
+        <c:crosses val="autoZero"/>
+        <c:crossBetween val="midCat"/>
+      </c:valAx>
+      <c:valAx>
+        <c:axId val="275388896"/>
+        <c:scaling>
+          <c:orientation val="minMax"/>
+        </c:scaling>
+        <c:delete val="0"/>
+        <c:axPos val="l"/>
+        <c:majorGridlines>
+          <c:spPr>
+            <a:ln w="9525" cap="flat" cmpd="sng" algn="ctr">
+              <a:solidFill>
+                <a:schemeClr val="tx1">
+                  <a:lumMod val="15000"/>
+                  <a:lumOff val="85000"/>
+                </a:schemeClr>
+              </a:solidFill>
+              <a:round/>
+            </a:ln>
+            <a:effectLst/>
+          </c:spPr>
+        </c:majorGridlines>
+        <c:title>
+          <c:tx>
+            <c:rich>
+              <a:bodyPr rot="-5400000" spcFirstLastPara="1" vertOverflow="ellipsis" vert="horz" wrap="square" anchor="ctr" anchorCtr="1"/>
+              <a:lstStyle/>
+              <a:p>
+                <a:pPr>
+                  <a:defRPr sz="1000" b="0" i="0" u="none" strike="noStrike" kern="1200" baseline="0">
+                    <a:solidFill>
+                      <a:schemeClr val="tx1">
+                        <a:lumMod val="65000"/>
+                        <a:lumOff val="35000"/>
+                      </a:schemeClr>
+                    </a:solidFill>
+                    <a:latin typeface="+mn-lt"/>
+                    <a:ea typeface="+mn-ea"/>
+                    <a:cs typeface="+mn-cs"/>
+                  </a:defRPr>
+                </a:pPr>
+                <a:r>
+                  <a:rPr lang="nl-NL"/>
+                  <a:t>Event Delay (us)</a:t>
+                </a:r>
+              </a:p>
+            </c:rich>
+          </c:tx>
+          <c:overlay val="0"/>
+          <c:spPr>
+            <a:noFill/>
+            <a:ln>
+              <a:noFill/>
+            </a:ln>
+            <a:effectLst/>
+          </c:spPr>
+          <c:txPr>
+            <a:bodyPr rot="-5400000" spcFirstLastPara="1" vertOverflow="ellipsis" vert="horz" wrap="square" anchor="ctr" anchorCtr="1"/>
+            <a:lstStyle/>
+            <a:p>
+              <a:pPr>
+                <a:defRPr sz="1000" b="0" i="0" u="none" strike="noStrike" kern="1200" baseline="0">
+                  <a:solidFill>
+                    <a:schemeClr val="tx1">
+                      <a:lumMod val="65000"/>
+                      <a:lumOff val="35000"/>
+                    </a:schemeClr>
+                  </a:solidFill>
+                  <a:latin typeface="+mn-lt"/>
+                  <a:ea typeface="+mn-ea"/>
+                  <a:cs typeface="+mn-cs"/>
+                </a:defRPr>
+              </a:pPr>
+              <a:endParaRPr lang="nl-NL"/>
+            </a:p>
+          </c:txPr>
+        </c:title>
+        <c:numFmt formatCode="General" sourceLinked="1"/>
+        <c:majorTickMark val="none"/>
+        <c:minorTickMark val="none"/>
+        <c:tickLblPos val="nextTo"/>
+        <c:spPr>
+          <a:noFill/>
+          <a:ln w="9525" cap="flat" cmpd="sng" algn="ctr">
+            <a:solidFill>
+              <a:schemeClr val="tx1">
+                <a:lumMod val="25000"/>
+                <a:lumOff val="75000"/>
+              </a:schemeClr>
+            </a:solidFill>
+            <a:round/>
+          </a:ln>
+          <a:effectLst/>
+        </c:spPr>
+        <c:txPr>
+          <a:bodyPr rot="-60000000" spcFirstLastPara="1" vertOverflow="ellipsis" vert="horz" wrap="square" anchor="ctr" anchorCtr="1"/>
+          <a:lstStyle/>
+          <a:p>
+            <a:pPr>
+              <a:defRPr sz="900" b="0" i="0" u="none" strike="noStrike" kern="1200" baseline="0">
+                <a:solidFill>
+                  <a:schemeClr val="tx1">
+                    <a:lumMod val="65000"/>
+                    <a:lumOff val="35000"/>
+                  </a:schemeClr>
+                </a:solidFill>
+                <a:latin typeface="+mn-lt"/>
+                <a:ea typeface="+mn-ea"/>
+                <a:cs typeface="+mn-cs"/>
+              </a:defRPr>
+            </a:pPr>
+            <a:endParaRPr lang="nl-NL"/>
+          </a:p>
+        </c:txPr>
+        <c:crossAx val="2062254928"/>
+        <c:crosses val="autoZero"/>
+        <c:crossBetween val="midCat"/>
+      </c:valAx>
+      <c:spPr>
+        <a:noFill/>
+        <a:ln>
+          <a:noFill/>
+        </a:ln>
+        <a:effectLst/>
+      </c:spPr>
+    </c:plotArea>
+    <c:plotVisOnly val="1"/>
+    <c:dispBlanksAs val="gap"/>
+    <c:showDLblsOverMax val="0"/>
+  </c:chart>
+  <c:spPr>
+    <a:solidFill>
+      <a:schemeClr val="bg1"/>
+    </a:solidFill>
+    <a:ln w="9525" cap="flat" cmpd="sng" algn="ctr">
+      <a:solidFill>
+        <a:schemeClr val="tx1">
+          <a:lumMod val="15000"/>
+          <a:lumOff val="85000"/>
+        </a:schemeClr>
+      </a:solidFill>
+      <a:round/>
+    </a:ln>
+    <a:effectLst/>
+  </c:spPr>
+  <c:txPr>
+    <a:bodyPr/>
+    <a:lstStyle/>
+    <a:p>
+      <a:pPr>
+        <a:defRPr/>
+      </a:pPr>
+      <a:endParaRPr lang="nl-NL"/>
+    </a:p>
+  </c:txPr>
+  <c:externalData r:id="rId3">
+    <c:autoUpdate val="0"/>
+  </c:externalData>
+</c:chartSpace>
+</file>
+
 <file path=word/charts/colors1.xml><?xml version="1.0" encoding="utf-8"?>
+<cs:colorStyle xmlns:cs="http://schemas.microsoft.com/office/drawing/2012/chartStyle" xmlns:a="http://schemas.openxmlformats.org/drawingml/2006/main" meth="cycle" id="10">
+  <a:schemeClr val="accent1"/>
+  <a:schemeClr val="accent2"/>
+  <a:schemeClr val="accent3"/>
+  <a:schemeClr val="accent4"/>
+  <a:schemeClr val="accent5"/>
+  <a:schemeClr val="accent6"/>
+  <cs:variation/>
+  <cs:variation>
+    <a:lumMod val="60000"/>
+  </cs:variation>
+  <cs:variation>
+    <a:lumMod val="80000"/>
+    <a:lumOff val="20000"/>
+  </cs:variation>
+  <cs:variation>
+    <a:lumMod val="80000"/>
+  </cs:variation>
+  <cs:variation>
+    <a:lumMod val="60000"/>
+    <a:lumOff val="40000"/>
+  </cs:variation>
+  <cs:variation>
+    <a:lumMod val="50000"/>
+  </cs:variation>
+  <cs:variation>
+    <a:lumMod val="70000"/>
+    <a:lumOff val="30000"/>
+  </cs:variation>
+  <cs:variation>
+    <a:lumMod val="70000"/>
+  </cs:variation>
+  <cs:variation>
+    <a:lumMod val="50000"/>
+    <a:lumOff val="50000"/>
+  </cs:variation>
+</cs:colorStyle>
+</file>
+
+<file path=word/charts/colors2.xml><?xml version="1.0" encoding="utf-8"?>
 <cs:colorStyle xmlns:cs="http://schemas.microsoft.com/office/drawing/2012/chartStyle" xmlns:a="http://schemas.openxmlformats.org/drawingml/2006/main" meth="cycle" id="10">
   <a:schemeClr val="accent1"/>
   <a:schemeClr val="accent2"/>
@@ -3064,6 +4390,522 @@
         <a:lumOff val="35000"/>
       </a:schemeClr>
     </cs:fontRef>
+    <cs:defRPr sz="900" kern="1200"/>
+  </cs:valueAxis>
+  <cs:wall>
+    <cs:lnRef idx="0"/>
+    <cs:fillRef idx="0"/>
+    <cs:effectRef idx="0"/>
+    <cs:fontRef idx="minor">
+      <a:schemeClr val="tx1"/>
+    </cs:fontRef>
+    <cs:spPr>
+      <a:noFill/>
+      <a:ln>
+        <a:noFill/>
+      </a:ln>
+    </cs:spPr>
+  </cs:wall>
+</cs:chartStyle>
+</file>
+
+<file path=word/charts/style2.xml><?xml version="1.0" encoding="utf-8"?>
+<cs:chartStyle xmlns:cs="http://schemas.microsoft.com/office/drawing/2012/chartStyle" xmlns:a="http://schemas.openxmlformats.org/drawingml/2006/main" id="240">
+  <cs:axisTitle>
+    <cs:lnRef idx="0"/>
+    <cs:fillRef idx="0"/>
+    <cs:effectRef idx="0"/>
+    <cs:fontRef idx="minor">
+      <a:schemeClr val="tx1">
+        <a:lumMod val="65000"/>
+        <a:lumOff val="35000"/>
+      </a:schemeClr>
+    </cs:fontRef>
+    <cs:defRPr sz="1000" kern="1200"/>
+  </cs:axisTitle>
+  <cs:categoryAxis>
+    <cs:lnRef idx="0"/>
+    <cs:fillRef idx="0"/>
+    <cs:effectRef idx="0"/>
+    <cs:fontRef idx="minor">
+      <a:schemeClr val="tx1">
+        <a:lumMod val="65000"/>
+        <a:lumOff val="35000"/>
+      </a:schemeClr>
+    </cs:fontRef>
+    <cs:spPr>
+      <a:ln w="9525" cap="flat" cmpd="sng" algn="ctr">
+        <a:solidFill>
+          <a:schemeClr val="tx1">
+            <a:lumMod val="25000"/>
+            <a:lumOff val="75000"/>
+          </a:schemeClr>
+        </a:solidFill>
+        <a:round/>
+      </a:ln>
+    </cs:spPr>
+    <cs:defRPr sz="900" kern="1200"/>
+  </cs:categoryAxis>
+  <cs:chartArea mods="allowNoFillOverride allowNoLineOverride">
+    <cs:lnRef idx="0"/>
+    <cs:fillRef idx="0"/>
+    <cs:effectRef idx="0"/>
+    <cs:fontRef idx="minor">
+      <a:schemeClr val="tx1"/>
+    </cs:fontRef>
+    <cs:spPr>
+      <a:solidFill>
+        <a:schemeClr val="bg1"/>
+      </a:solidFill>
+      <a:ln w="9525" cap="flat" cmpd="sng" algn="ctr">
+        <a:solidFill>
+          <a:schemeClr val="tx1">
+            <a:lumMod val="15000"/>
+            <a:lumOff val="85000"/>
+          </a:schemeClr>
+        </a:solidFill>
+        <a:round/>
+      </a:ln>
+    </cs:spPr>
+    <cs:defRPr sz="1000" kern="1200"/>
+  </cs:chartArea>
+  <cs:dataLabel>
+    <cs:lnRef idx="0"/>
+    <cs:fillRef idx="0"/>
+    <cs:effectRef idx="0"/>
+    <cs:fontRef idx="minor">
+      <a:schemeClr val="tx1">
+        <a:lumMod val="75000"/>
+        <a:lumOff val="25000"/>
+      </a:schemeClr>
+    </cs:fontRef>
+    <cs:defRPr sz="900" kern="1200"/>
+  </cs:dataLabel>
+  <cs:dataLabelCallout>
+    <cs:lnRef idx="0"/>
+    <cs:fillRef idx="0"/>
+    <cs:effectRef idx="0"/>
+    <cs:fontRef idx="minor">
+      <a:schemeClr val="dk1">
+        <a:lumMod val="65000"/>
+        <a:lumOff val="35000"/>
+      </a:schemeClr>
+    </cs:fontRef>
+    <cs:spPr>
+      <a:solidFill>
+        <a:schemeClr val="lt1"/>
+      </a:solidFill>
+      <a:ln>
+        <a:solidFill>
+          <a:schemeClr val="dk1">
+            <a:lumMod val="25000"/>
+            <a:lumOff val="75000"/>
+          </a:schemeClr>
+        </a:solidFill>
+      </a:ln>
+    </cs:spPr>
+    <cs:defRPr sz="900" kern="1200"/>
+    <cs:bodyPr rot="0" spcFirstLastPara="1" vertOverflow="clip" horzOverflow="clip" vert="horz" wrap="square" lIns="36576" tIns="18288" rIns="36576" bIns="18288" anchor="ctr" anchorCtr="1">
+      <a:spAutoFit/>
+    </cs:bodyPr>
+  </cs:dataLabelCallout>
+  <cs:dataPoint>
+    <cs:lnRef idx="0"/>
+    <cs:fillRef idx="1">
+      <cs:styleClr val="auto"/>
+    </cs:fillRef>
+    <cs:effectRef idx="0"/>
+    <cs:fontRef idx="minor">
+      <a:schemeClr val="tx1"/>
+    </cs:fontRef>
+  </cs:dataPoint>
+  <cs:dataPoint3D>
+    <cs:lnRef idx="0"/>
+    <cs:fillRef idx="1">
+      <cs:styleClr val="auto"/>
+    </cs:fillRef>
+    <cs:effectRef idx="0"/>
+    <cs:fontRef idx="minor">
+      <a:schemeClr val="tx1"/>
+    </cs:fontRef>
+  </cs:dataPoint3D>
+  <cs:dataPointLine>
+    <cs:lnRef idx="0">
+      <cs:styleClr val="auto"/>
+    </cs:lnRef>
+    <cs:fillRef idx="1"/>
+    <cs:effectRef idx="0"/>
+    <cs:fontRef idx="minor">
+      <a:schemeClr val="tx1"/>
+    </cs:fontRef>
+    <cs:spPr>
+      <a:ln w="19050" cap="rnd">
+        <a:solidFill>
+          <a:schemeClr val="phClr"/>
+        </a:solidFill>
+        <a:round/>
+      </a:ln>
+    </cs:spPr>
+  </cs:dataPointLine>
+  <cs:dataPointMarker>
+    <cs:lnRef idx="0">
+      <cs:styleClr val="auto"/>
+    </cs:lnRef>
+    <cs:fillRef idx="1">
+      <cs:styleClr val="auto"/>
+    </cs:fillRef>
+    <cs:effectRef idx="0"/>
+    <cs:fontRef idx="minor">
+      <a:schemeClr val="tx1"/>
+    </cs:fontRef>
+    <cs:spPr>
+      <a:ln w="9525">
+        <a:solidFill>
+          <a:schemeClr val="phClr"/>
+        </a:solidFill>
+      </a:ln>
+    </cs:spPr>
+  </cs:dataPointMarker>
+  <cs:dataPointMarkerLayout symbol="circle" size="5"/>
+  <cs:dataPointWireframe>
+    <cs:lnRef idx="0">
+      <cs:styleClr val="auto"/>
+    </cs:lnRef>
+    <cs:fillRef idx="0"/>
+    <cs:effectRef idx="0"/>
+    <cs:fontRef idx="minor">
+      <a:schemeClr val="dk1"/>
+    </cs:fontRef>
+    <cs:spPr>
+      <a:ln w="9525" cap="rnd">
+        <a:solidFill>
+          <a:schemeClr val="phClr"/>
+        </a:solidFill>
+        <a:round/>
+      </a:ln>
+    </cs:spPr>
+  </cs:dataPointWireframe>
+  <cs:dataTable>
+    <cs:lnRef idx="0"/>
+    <cs:fillRef idx="0"/>
+    <cs:effectRef idx="0"/>
+    <cs:fontRef idx="minor">
+      <a:schemeClr val="tx1">
+        <a:lumMod val="65000"/>
+        <a:lumOff val="35000"/>
+      </a:schemeClr>
+    </cs:fontRef>
+    <cs:spPr>
+      <a:noFill/>
+      <a:ln w="9525" cap="flat" cmpd="sng" algn="ctr">
+        <a:solidFill>
+          <a:schemeClr val="tx1">
+            <a:lumMod val="15000"/>
+            <a:lumOff val="85000"/>
+          </a:schemeClr>
+        </a:solidFill>
+        <a:round/>
+      </a:ln>
+    </cs:spPr>
+    <cs:defRPr sz="900" kern="1200"/>
+  </cs:dataTable>
+  <cs:downBar>
+    <cs:lnRef idx="0"/>
+    <cs:fillRef idx="0"/>
+    <cs:effectRef idx="0"/>
+    <cs:fontRef idx="minor">
+      <a:schemeClr val="tx1"/>
+    </cs:fontRef>
+    <cs:spPr>
+      <a:solidFill>
+        <a:schemeClr val="dk1">
+          <a:lumMod val="75000"/>
+          <a:lumOff val="25000"/>
+        </a:schemeClr>
+      </a:solidFill>
+      <a:ln w="9525" cap="flat" cmpd="sng" algn="ctr">
+        <a:solidFill>
+          <a:schemeClr val="tx1">
+            <a:lumMod val="65000"/>
+            <a:lumOff val="35000"/>
+          </a:schemeClr>
+        </a:solidFill>
+        <a:round/>
+      </a:ln>
+    </cs:spPr>
+  </cs:downBar>
+  <cs:dropLine>
+    <cs:lnRef idx="0"/>
+    <cs:fillRef idx="0"/>
+    <cs:effectRef idx="0"/>
+    <cs:fontRef idx="minor">
+      <a:schemeClr val="tx1"/>
+    </cs:fontRef>
+    <cs:spPr>
+      <a:ln w="9525" cap="flat" cmpd="sng" algn="ctr">
+        <a:solidFill>
+          <a:schemeClr val="tx1">
+            <a:lumMod val="35000"/>
+            <a:lumOff val="65000"/>
+          </a:schemeClr>
+        </a:solidFill>
+        <a:round/>
+      </a:ln>
+    </cs:spPr>
+  </cs:dropLine>
+  <cs:errorBar>
+    <cs:lnRef idx="0"/>
+    <cs:fillRef idx="0"/>
+    <cs:effectRef idx="0"/>
+    <cs:fontRef idx="minor">
+      <a:schemeClr val="tx1"/>
+    </cs:fontRef>
+    <cs:spPr>
+      <a:ln w="9525" cap="flat" cmpd="sng" algn="ctr">
+        <a:solidFill>
+          <a:schemeClr val="tx1">
+            <a:lumMod val="65000"/>
+            <a:lumOff val="35000"/>
+          </a:schemeClr>
+        </a:solidFill>
+        <a:round/>
+      </a:ln>
+    </cs:spPr>
+  </cs:errorBar>
+  <cs:floor>
+    <cs:lnRef idx="0"/>
+    <cs:fillRef idx="0"/>
+    <cs:effectRef idx="0"/>
+    <cs:fontRef idx="minor">
+      <a:schemeClr val="tx1"/>
+    </cs:fontRef>
+    <cs:spPr>
+      <a:noFill/>
+      <a:ln>
+        <a:noFill/>
+      </a:ln>
+    </cs:spPr>
+  </cs:floor>
+  <cs:gridlineMajor>
+    <cs:lnRef idx="0"/>
+    <cs:fillRef idx="0"/>
+    <cs:effectRef idx="0"/>
+    <cs:fontRef idx="minor">
+      <a:schemeClr val="tx1"/>
+    </cs:fontRef>
+    <cs:spPr>
+      <a:ln w="9525" cap="flat" cmpd="sng" algn="ctr">
+        <a:solidFill>
+          <a:schemeClr val="tx1">
+            <a:lumMod val="15000"/>
+            <a:lumOff val="85000"/>
+          </a:schemeClr>
+        </a:solidFill>
+        <a:round/>
+      </a:ln>
+    </cs:spPr>
+  </cs:gridlineMajor>
+  <cs:gridlineMinor>
+    <cs:lnRef idx="0"/>
+    <cs:fillRef idx="0"/>
+    <cs:effectRef idx="0"/>
+    <cs:fontRef idx="minor">
+      <a:schemeClr val="tx1"/>
+    </cs:fontRef>
+    <cs:spPr>
+      <a:ln w="9525" cap="flat" cmpd="sng" algn="ctr">
+        <a:solidFill>
+          <a:schemeClr val="tx1">
+            <a:lumMod val="5000"/>
+            <a:lumOff val="95000"/>
+          </a:schemeClr>
+        </a:solidFill>
+        <a:round/>
+      </a:ln>
+    </cs:spPr>
+  </cs:gridlineMinor>
+  <cs:hiLoLine>
+    <cs:lnRef idx="0"/>
+    <cs:fillRef idx="0"/>
+    <cs:effectRef idx="0"/>
+    <cs:fontRef idx="minor">
+      <a:schemeClr val="tx1"/>
+    </cs:fontRef>
+    <cs:spPr>
+      <a:ln w="9525" cap="flat" cmpd="sng" algn="ctr">
+        <a:solidFill>
+          <a:schemeClr val="tx1">
+            <a:lumMod val="50000"/>
+            <a:lumOff val="50000"/>
+          </a:schemeClr>
+        </a:solidFill>
+        <a:round/>
+      </a:ln>
+    </cs:spPr>
+  </cs:hiLoLine>
+  <cs:leaderLine>
+    <cs:lnRef idx="0"/>
+    <cs:fillRef idx="0"/>
+    <cs:effectRef idx="0"/>
+    <cs:fontRef idx="minor">
+      <a:schemeClr val="tx1"/>
+    </cs:fontRef>
+    <cs:spPr>
+      <a:ln w="9525" cap="flat" cmpd="sng" algn="ctr">
+        <a:solidFill>
+          <a:schemeClr val="tx1">
+            <a:lumMod val="35000"/>
+            <a:lumOff val="65000"/>
+          </a:schemeClr>
+        </a:solidFill>
+        <a:round/>
+      </a:ln>
+    </cs:spPr>
+  </cs:leaderLine>
+  <cs:legend>
+    <cs:lnRef idx="0"/>
+    <cs:fillRef idx="0"/>
+    <cs:effectRef idx="0"/>
+    <cs:fontRef idx="minor">
+      <a:schemeClr val="tx1">
+        <a:lumMod val="65000"/>
+        <a:lumOff val="35000"/>
+      </a:schemeClr>
+    </cs:fontRef>
+    <cs:defRPr sz="900" kern="1200"/>
+  </cs:legend>
+  <cs:plotArea mods="allowNoFillOverride allowNoLineOverride">
+    <cs:lnRef idx="0"/>
+    <cs:fillRef idx="0"/>
+    <cs:effectRef idx="0"/>
+    <cs:fontRef idx="minor">
+      <a:schemeClr val="tx1"/>
+    </cs:fontRef>
+  </cs:plotArea>
+  <cs:plotArea3D mods="allowNoFillOverride allowNoLineOverride">
+    <cs:lnRef idx="0"/>
+    <cs:fillRef idx="0"/>
+    <cs:effectRef idx="0"/>
+    <cs:fontRef idx="minor">
+      <a:schemeClr val="tx1"/>
+    </cs:fontRef>
+  </cs:plotArea3D>
+  <cs:seriesAxis>
+    <cs:lnRef idx="0"/>
+    <cs:fillRef idx="0"/>
+    <cs:effectRef idx="0"/>
+    <cs:fontRef idx="minor">
+      <a:schemeClr val="tx1">
+        <a:lumMod val="65000"/>
+        <a:lumOff val="35000"/>
+      </a:schemeClr>
+    </cs:fontRef>
+    <cs:defRPr sz="900" kern="1200"/>
+  </cs:seriesAxis>
+  <cs:seriesLine>
+    <cs:lnRef idx="0"/>
+    <cs:fillRef idx="0"/>
+    <cs:effectRef idx="0"/>
+    <cs:fontRef idx="minor">
+      <a:schemeClr val="tx1"/>
+    </cs:fontRef>
+    <cs:spPr>
+      <a:ln w="9525" cap="flat" cmpd="sng" algn="ctr">
+        <a:solidFill>
+          <a:schemeClr val="tx1">
+            <a:lumMod val="35000"/>
+            <a:lumOff val="65000"/>
+          </a:schemeClr>
+        </a:solidFill>
+        <a:round/>
+      </a:ln>
+    </cs:spPr>
+  </cs:seriesLine>
+  <cs:title>
+    <cs:lnRef idx="0"/>
+    <cs:fillRef idx="0"/>
+    <cs:effectRef idx="0"/>
+    <cs:fontRef idx="minor">
+      <a:schemeClr val="tx1">
+        <a:lumMod val="65000"/>
+        <a:lumOff val="35000"/>
+      </a:schemeClr>
+    </cs:fontRef>
+    <cs:defRPr sz="1400" b="0" kern="1200" spc="0" baseline="0"/>
+  </cs:title>
+  <cs:trendline>
+    <cs:lnRef idx="0">
+      <cs:styleClr val="auto"/>
+    </cs:lnRef>
+    <cs:fillRef idx="0"/>
+    <cs:effectRef idx="0"/>
+    <cs:fontRef idx="minor">
+      <a:schemeClr val="tx1"/>
+    </cs:fontRef>
+    <cs:spPr>
+      <a:ln w="19050" cap="rnd">
+        <a:solidFill>
+          <a:schemeClr val="phClr"/>
+        </a:solidFill>
+        <a:prstDash val="sysDot"/>
+      </a:ln>
+    </cs:spPr>
+  </cs:trendline>
+  <cs:trendlineLabel>
+    <cs:lnRef idx="0"/>
+    <cs:fillRef idx="0"/>
+    <cs:effectRef idx="0"/>
+    <cs:fontRef idx="minor">
+      <a:schemeClr val="tx1">
+        <a:lumMod val="65000"/>
+        <a:lumOff val="35000"/>
+      </a:schemeClr>
+    </cs:fontRef>
+    <cs:defRPr sz="900" kern="1200"/>
+  </cs:trendlineLabel>
+  <cs:upBar>
+    <cs:lnRef idx="0"/>
+    <cs:fillRef idx="0"/>
+    <cs:effectRef idx="0"/>
+    <cs:fontRef idx="minor">
+      <a:schemeClr val="tx1"/>
+    </cs:fontRef>
+    <cs:spPr>
+      <a:solidFill>
+        <a:schemeClr val="lt1"/>
+      </a:solidFill>
+      <a:ln w="9525" cap="flat" cmpd="sng" algn="ctr">
+        <a:solidFill>
+          <a:schemeClr val="tx1">
+            <a:lumMod val="65000"/>
+            <a:lumOff val="35000"/>
+          </a:schemeClr>
+        </a:solidFill>
+        <a:round/>
+      </a:ln>
+    </cs:spPr>
+  </cs:upBar>
+  <cs:valueAxis>
+    <cs:lnRef idx="0"/>
+    <cs:fillRef idx="0"/>
+    <cs:effectRef idx="0"/>
+    <cs:fontRef idx="minor">
+      <a:schemeClr val="tx1">
+        <a:lumMod val="65000"/>
+        <a:lumOff val="35000"/>
+      </a:schemeClr>
+    </cs:fontRef>
+    <cs:spPr>
+      <a:ln w="9525" cap="flat" cmpd="sng" algn="ctr">
+        <a:solidFill>
+          <a:schemeClr val="tx1">
+            <a:lumMod val="25000"/>
+            <a:lumOff val="75000"/>
+          </a:schemeClr>
+        </a:solidFill>
+        <a:round/>
+      </a:ln>
+    </cs:spPr>
     <cs:defRPr sz="900" kern="1200"/>
   </cs:valueAxis>
   <cs:wall>

</xml_diff>